<commit_message>
Revised the client contract wording
</commit_message>
<xml_diff>
--- a/Examples/CS246-ContractExample-ConferenceApp.docx
+++ b/Examples/CS246-ContractExample-ConferenceApp.docx
@@ -112,31 +112,7 @@
         <w:rPr>
           <w:rFonts w:ascii="Lucida Bright" w:hAnsi="Lucida Bright"/>
         </w:rPr>
-        <w:t xml:space="preserve">Please find enclosed our </w:t>
-      </w:r>
-      <w:r>
-        <w:rPr>
-          <w:rFonts w:ascii="Lucida Bright" w:hAnsi="Lucida Bright"/>
-        </w:rPr>
-        <w:t>contract for</w:t>
-      </w:r>
-      <w:r>
-        <w:rPr>
-          <w:rFonts w:ascii="Lucida Bright" w:hAnsi="Lucida Bright"/>
-        </w:rPr>
-        <w:t xml:space="preserve"> </w:t>
-      </w:r>
-      <w:r>
-        <w:rPr>
-          <w:rFonts w:ascii="Lucida Bright" w:hAnsi="Lucida Bright"/>
-        </w:rPr>
-        <w:t>development of a conference web app for the HAO (Health Association of Oregon)</w:t>
-      </w:r>
-      <w:r>
-        <w:rPr>
-          <w:rFonts w:ascii="Lucida Bright" w:hAnsi="Lucida Bright"/>
-        </w:rPr>
-        <w:t xml:space="preserve">. </w:t>
+        <w:t xml:space="preserve">Please find enclosed our contract for the development of a conference web application for the Health Association of Oregon (HAO). </w:t>
       </w:r>
     </w:p>
     <w:p>
@@ -151,55 +127,49 @@
         <w:rPr>
           <w:rFonts w:ascii="Lucida Bright" w:hAnsi="Lucida Bright"/>
         </w:rPr>
-        <w:t>We want you to know that we are committed to</w:t>
-      </w:r>
-      <w:r>
-        <w:rPr>
-          <w:rFonts w:ascii="Lucida Bright" w:hAnsi="Lucida Bright"/>
-        </w:rPr>
-        <w:t xml:space="preserve"> deliver</w:t>
-      </w:r>
-      <w:r>
-        <w:rPr>
-          <w:rFonts w:ascii="Lucida Bright" w:hAnsi="Lucida Bright"/>
-        </w:rPr>
-        <w:t>ing</w:t>
-      </w:r>
-      <w:r>
-        <w:rPr>
-          <w:rFonts w:ascii="Lucida Bright" w:hAnsi="Lucida Bright"/>
-        </w:rPr>
-        <w:t xml:space="preserve"> a product that delights both you and your end users. We will do this by </w:t>
-      </w:r>
-      <w:r>
-        <w:rPr>
-          <w:rFonts w:ascii="Lucida Bright" w:hAnsi="Lucida Bright"/>
-        </w:rPr>
-        <w:t xml:space="preserve">continuing to </w:t>
-      </w:r>
-      <w:r>
-        <w:rPr>
-          <w:rFonts w:ascii="Lucida Bright" w:hAnsi="Lucida Bright"/>
-        </w:rPr>
-        <w:t xml:space="preserve">listen closely to your </w:t>
-      </w:r>
-      <w:r>
-        <w:rPr>
-          <w:rFonts w:ascii="Lucida Bright" w:hAnsi="Lucida Bright"/>
-        </w:rPr>
-        <w:t xml:space="preserve">as you refine your </w:t>
-      </w:r>
-      <w:r>
-        <w:rPr>
-          <w:rFonts w:ascii="Lucida Bright" w:hAnsi="Lucida Bright"/>
-        </w:rPr>
-        <w:t xml:space="preserve">requirements </w:t>
-      </w:r>
-      <w:r>
-        <w:rPr>
-          <w:rFonts w:ascii="Lucida Bright" w:hAnsi="Lucida Bright"/>
-        </w:rPr>
-        <w:t xml:space="preserve">so that we fully understand your needs. </w:t>
+        <w:t xml:space="preserve">We are committed to delivering a product that meets your requirements and exceeds the expectations of your end users. To achieve this, we will continue to closely collaborate with you, refining your requirements to ensure we fully understand your needs. </w:t>
+      </w:r>
+      <w:r>
+        <w:rPr>
+          <w:rFonts w:ascii="Lucida Bright" w:hAnsi="Lucida Bright"/>
+        </w:rPr>
+        <w:t>We will continue</w:t>
+      </w:r>
+      <w:r>
+        <w:rPr>
+          <w:rFonts w:ascii="Lucida Bright" w:hAnsi="Lucida Bright"/>
+        </w:rPr>
+        <w:t xml:space="preserve"> to </w:t>
+      </w:r>
+      <w:r>
+        <w:rPr>
+          <w:rFonts w:ascii="Lucida Bright" w:hAnsi="Lucida Bright"/>
+        </w:rPr>
+        <w:t>seek</w:t>
+      </w:r>
+      <w:r>
+        <w:rPr>
+          <w:rFonts w:ascii="Lucida Bright" w:hAnsi="Lucida Bright"/>
+        </w:rPr>
+        <w:t xml:space="preserve"> your feedback at each step of the way as we develop your </w:t>
+      </w:r>
+      <w:r>
+        <w:rPr>
+          <w:rFonts w:ascii="Lucida Bright" w:hAnsi="Lucida Bright"/>
+        </w:rPr>
+        <w:t>conference app</w:t>
+      </w:r>
+      <w:r>
+        <w:rPr>
+          <w:rFonts w:ascii="Lucida Bright" w:hAnsi="Lucida Bright"/>
+        </w:rPr>
+        <w:t>. We also know that</w:t>
+      </w:r>
+      <w:r>
+        <w:rPr>
+          <w:rFonts w:ascii="Lucida Bright" w:hAnsi="Lucida Bright"/>
+        </w:rPr>
+        <w:t xml:space="preserve"> it is important to you that we finish this app on time and that it be something you can maintain with minimal cost and effort.</w:t>
       </w:r>
       <w:r>
         <w:rPr>
@@ -211,31 +181,7 @@
         <w:rPr>
           <w:rFonts w:ascii="Lucida Bright" w:hAnsi="Lucida Bright"/>
         </w:rPr>
-        <w:t>We will continue</w:t>
-      </w:r>
-      <w:r>
-        <w:rPr>
-          <w:rFonts w:ascii="Lucida Bright" w:hAnsi="Lucida Bright"/>
-        </w:rPr>
-        <w:t xml:space="preserve"> to get your feedback at each step of the way as we develop your </w:t>
-      </w:r>
-      <w:r>
-        <w:rPr>
-          <w:rFonts w:ascii="Lucida Bright" w:hAnsi="Lucida Bright"/>
-        </w:rPr>
-        <w:t>conference app</w:t>
-      </w:r>
-      <w:r>
-        <w:rPr>
-          <w:rFonts w:ascii="Lucida Bright" w:hAnsi="Lucida Bright"/>
-        </w:rPr>
-        <w:t>. We also know that</w:t>
-      </w:r>
-      <w:r>
-        <w:rPr>
-          <w:rFonts w:ascii="Lucida Bright" w:hAnsi="Lucida Bright"/>
-        </w:rPr>
-        <w:t xml:space="preserve"> it is important to you that we finish this app on time and that it be something you can maintain with minimal cost and effort.</w:t>
+        <w:t>We</w:t>
       </w:r>
       <w:r>
         <w:rPr>
@@ -247,7 +193,7 @@
         <w:rPr>
           <w:rFonts w:ascii="Lucida Bright" w:hAnsi="Lucida Bright"/>
         </w:rPr>
-        <w:t>We</w:t>
+        <w:t>are committed to</w:t>
       </w:r>
       <w:r>
         <w:rPr>
@@ -259,19 +205,19 @@
         <w:rPr>
           <w:rFonts w:ascii="Lucida Bright" w:hAnsi="Lucida Bright"/>
         </w:rPr>
-        <w:t>are committed to</w:t>
-      </w:r>
-      <w:r>
-        <w:rPr>
-          <w:rFonts w:ascii="Lucida Bright" w:hAnsi="Lucida Bright"/>
-        </w:rPr>
-        <w:t xml:space="preserve"> </w:t>
-      </w:r>
-      <w:r>
-        <w:rPr>
-          <w:rFonts w:ascii="Lucida Bright" w:hAnsi="Lucida Bright"/>
-        </w:rPr>
-        <w:t>finishing the project</w:t>
+        <w:t>delivering</w:t>
+      </w:r>
+      <w:r>
+        <w:rPr>
+          <w:rFonts w:ascii="Lucida Bright" w:hAnsi="Lucida Bright"/>
+        </w:rPr>
+        <w:t xml:space="preserve"> the</w:t>
+      </w:r>
+      <w:r>
+        <w:rPr>
+          <w:rFonts w:ascii="Lucida Bright" w:hAnsi="Lucida Bright"/>
+        </w:rPr>
+        <w:t xml:space="preserve"> application</w:t>
       </w:r>
       <w:r>
         <w:rPr>
@@ -283,7 +229,19 @@
         <w:rPr>
           <w:rFonts w:ascii="Lucida Bright" w:hAnsi="Lucida Bright"/>
         </w:rPr>
-        <w:t xml:space="preserve"> and giving you a product that will be sustainable</w:t>
+        <w:t xml:space="preserve"> and giving you a product that </w:t>
+      </w:r>
+      <w:r>
+        <w:rPr>
+          <w:rFonts w:ascii="Lucida Bright" w:hAnsi="Lucida Bright"/>
+        </w:rPr>
+        <w:t>meets with your satisfaction and is</w:t>
+      </w:r>
+      <w:r>
+        <w:rPr>
+          <w:rFonts w:ascii="Lucida Bright" w:hAnsi="Lucida Bright"/>
+        </w:rPr>
+        <w:t xml:space="preserve"> sustainable</w:t>
       </w:r>
       <w:r>
         <w:rPr>
@@ -304,37 +262,7 @@
         <w:rPr>
           <w:rFonts w:ascii="Lucida Bright" w:hAnsi="Lucida Bright"/>
         </w:rPr>
-        <w:t>Our team</w:t>
-      </w:r>
-      <w:r>
-        <w:rPr>
-          <w:rFonts w:ascii="Lucida Bright" w:hAnsi="Lucida Bright"/>
-        </w:rPr>
-        <w:t xml:space="preserve">, </w:t>
-      </w:r>
-      <w:r>
-        <w:rPr>
-          <w:rFonts w:ascii="Lucida Bright" w:hAnsi="Lucida Bright"/>
-        </w:rPr>
-        <w:t xml:space="preserve">consisting of Jordan Jones, James Jetson </w:t>
-      </w:r>
-      <w:r>
-        <w:rPr>
-          <w:rFonts w:ascii="Lucida Bright" w:hAnsi="Lucida Bright"/>
-        </w:rPr>
-        <w:t xml:space="preserve">and I </w:t>
-      </w:r>
-      <w:r>
-        <w:rPr>
-          <w:rFonts w:ascii="Lucida Bright" w:hAnsi="Lucida Bright"/>
-        </w:rPr>
-        <w:t>are excited to build a software solution that does exactly what you need</w:t>
-      </w:r>
-      <w:r>
-        <w:rPr>
-          <w:rFonts w:ascii="Lucida Bright" w:hAnsi="Lucida Bright"/>
-        </w:rPr>
-        <w:t>.</w:t>
+        <w:t>Our team, comprising Jordan Jones, James Jetson, and myself, is enthusiastic about developing a software solution that fulfills your requirements.</w:t>
       </w:r>
     </w:p>
     <w:p>
@@ -422,14 +350,50 @@
         <w:rPr>
           <w:rFonts w:ascii="Lucida Bright" w:hAnsi="Lucida Bright"/>
         </w:rPr>
-        <w:t>is</w:t>
+        <w:t>are</w:t>
       </w:r>
       <w:proofErr w:type="gramEnd"/>
       <w:r>
         <w:rPr>
           <w:rFonts w:ascii="Lucida Bright" w:hAnsi="Lucida Bright"/>
         </w:rPr>
-        <w:t xml:space="preserve"> anything you would like to change in this contract, and after any revisions we can all sign it.</w:t>
+        <w:t xml:space="preserve"> any changes</w:t>
+      </w:r>
+      <w:r>
+        <w:rPr>
+          <w:rFonts w:ascii="Lucida Bright" w:hAnsi="Lucida Bright"/>
+        </w:rPr>
+        <w:t xml:space="preserve"> you would like to </w:t>
+      </w:r>
+      <w:r>
+        <w:rPr>
+          <w:rFonts w:ascii="Lucida Bright" w:hAnsi="Lucida Bright"/>
+        </w:rPr>
+        <w:t>make to</w:t>
+      </w:r>
+      <w:r>
+        <w:rPr>
+          <w:rFonts w:ascii="Lucida Bright" w:hAnsi="Lucida Bright"/>
+        </w:rPr>
+        <w:t xml:space="preserve"> this contract</w:t>
+      </w:r>
+      <w:r>
+        <w:rPr>
+          <w:rFonts w:ascii="Lucida Bright" w:hAnsi="Lucida Bright"/>
+        </w:rPr>
+        <w:t>.</w:t>
+      </w:r>
+      <w:r>
+        <w:rPr>
+          <w:rFonts w:asciiTheme="minorHAnsi" w:eastAsiaTheme="minorEastAsia" w:hAnsiTheme="minorHAnsi" w:cstheme="minorBidi"/>
+        </w:rPr>
+        <w:t xml:space="preserve"> </w:t>
+      </w:r>
+      <w:r>
+        <w:rPr>
+          <w:rFonts w:ascii="Lucida Bright" w:hAnsi="Lucida Bright"/>
+        </w:rPr>
+        <w:t>After any revisions, we can proceed with the signing.</w:t>
       </w:r>
     </w:p>
     <w:p>
@@ -5702,7 +5666,6 @@
   <w:style w:type="character" w:default="1" w:styleId="DefaultParagraphFont">
     <w:name w:val="Default Paragraph Font"/>
     <w:uiPriority w:val="1"/>
-    <w:semiHidden/>
     <w:unhideWhenUsed/>
   </w:style>
   <w:style w:type="table" w:default="1" w:styleId="TableNormal">

</xml_diff>